<commit_message>
Added some information to a file report.docx
</commit_message>
<xml_diff>
--- a/doc/report.docx
+++ b/doc/report.docx
@@ -106,6 +106,9 @@
     </w:p>
     <w:p>
       <w:r>
+        <w:rPr>
+          <w:noProof/>
+        </w:rPr>
         <mc:AlternateContent>
           <mc:Choice Requires="wpg">
             <w:drawing>
@@ -3460,8 +3463,6 @@
         </w:rPr>
         <w:t>ROM</w:t>
       </w:r>
-      <w:bookmarkStart w:id="0" w:name="_GoBack"/>
-      <w:bookmarkEnd w:id="0"/>
     </w:p>
     <w:p>
       <w:pPr>
@@ -5267,6 +5268,8 @@
             </w:r>
           </w:p>
         </w:tc>
+        <w:bookmarkStart w:id="0" w:name="_GoBack"/>
+        <w:bookmarkEnd w:id="0"/>
       </w:tr>
     </w:tbl>
     <w:p>
@@ -5995,6 +5998,7 @@
   <w:style w:type="character" w:default="1" w:styleId="a0">
     <w:name w:val="Default Paragraph Font"/>
     <w:uiPriority w:val="1"/>
+    <w:semiHidden/>
     <w:unhideWhenUsed/>
   </w:style>
   <w:style w:type="table" w:default="1" w:styleId="a1">
@@ -6437,7 +6441,7 @@
 </file>
 
 <file path=customXml/itemProps1.xml><?xml version="1.0" encoding="utf-8"?>
-<ds:datastoreItem xmlns:ds="http://schemas.openxmlformats.org/officeDocument/2006/customXml" ds:itemID="{3DB5D86E-EC7A-451E-AC1C-568F5534B505}">
+<ds:datastoreItem xmlns:ds="http://schemas.openxmlformats.org/officeDocument/2006/customXml" ds:itemID="{51F910FA-27DF-4346-9AD2-E293139BCF54}">
   <ds:schemaRefs>
     <ds:schemaRef ds:uri="http://schemas.openxmlformats.org/officeDocument/2006/bibliography"/>
   </ds:schemaRefs>

</xml_diff>